<commit_message>
1. created the account app, and its required structure. set up basic structure of the entire web app and created base templates. 2. added few more requiremnts 3. made the default migrations to the app.
</commit_message>
<xml_diff>
--- a/Requirment analysis.docx
+++ b/Requirment analysis.docx
@@ -340,6 +340,78 @@
     </w:p>
     <w:p>
       <w:pPr>
+        <w:pStyle w:val="ListParagraph"/>
+        <w:numPr>
+          <w:ilvl w:val="0"/>
+          <w:numId w:val="5"/>
+        </w:numPr>
+        <w:rPr>
+          <w:lang w:val="en-US"/>
+        </w:rPr>
+      </w:pPr>
+      <w:r>
+        <w:rPr>
+          <w:lang w:val="en-US"/>
+        </w:rPr>
+        <w:t>Queue</w:t>
+      </w:r>
+    </w:p>
+    <w:p>
+      <w:pPr>
+        <w:pStyle w:val="ListParagraph"/>
+        <w:numPr>
+          <w:ilvl w:val="0"/>
+          <w:numId w:val="5"/>
+        </w:numPr>
+        <w:rPr>
+          <w:lang w:val="en-US"/>
+        </w:rPr>
+      </w:pPr>
+      <w:r>
+        <w:rPr>
+          <w:lang w:val="en-US"/>
+        </w:rPr>
+        <w:t>Draft</w:t>
+      </w:r>
+    </w:p>
+    <w:p>
+      <w:pPr>
+        <w:pStyle w:val="ListParagraph"/>
+        <w:numPr>
+          <w:ilvl w:val="0"/>
+          <w:numId w:val="5"/>
+        </w:numPr>
+        <w:rPr>
+          <w:lang w:val="en-US"/>
+        </w:rPr>
+      </w:pPr>
+      <w:r>
+        <w:rPr>
+          <w:lang w:val="en-US"/>
+        </w:rPr>
+        <w:t>Report a post</w:t>
+      </w:r>
+    </w:p>
+    <w:p>
+      <w:pPr>
+        <w:pStyle w:val="ListParagraph"/>
+        <w:numPr>
+          <w:ilvl w:val="0"/>
+          <w:numId w:val="5"/>
+        </w:numPr>
+        <w:rPr>
+          <w:lang w:val="en-US"/>
+        </w:rPr>
+      </w:pPr>
+      <w:r>
+        <w:rPr>
+          <w:lang w:val="en-US"/>
+        </w:rPr>
+        <w:t>Block a user</w:t>
+      </w:r>
+    </w:p>
+    <w:p>
+      <w:pPr>
         <w:pStyle w:val="Heading2"/>
         <w:numPr>
           <w:ilvl w:val="0"/>
@@ -551,7 +623,21 @@
         <w:rPr>
           <w:lang w:val="en-US"/>
         </w:rPr>
-        <w:t>Activity on current user’s posts</w:t>
+        <w:t xml:space="preserve">Filter </w:t>
+      </w:r>
+      <w:proofErr w:type="gramStart"/>
+      <w:r>
+        <w:rPr>
+          <w:lang w:val="en-US"/>
+        </w:rPr>
+        <w:t>tags( don’t</w:t>
+      </w:r>
+      <w:proofErr w:type="gramEnd"/>
+      <w:r>
+        <w:rPr>
+          <w:lang w:val="en-US"/>
+        </w:rPr>
+        <w:t xml:space="preserve"> show posts tagged with certain tags)</w:t>
       </w:r>
     </w:p>
     <w:p>
@@ -569,7 +655,13 @@
         <w:rPr>
           <w:lang w:val="en-US"/>
         </w:rPr>
-        <w:t>Search</w:t>
+        <w:t>Searc</w:t>
+      </w:r>
+      <w:r>
+        <w:rPr>
+          <w:lang w:val="en-US"/>
+        </w:rPr>
+        <w:t>h</w:t>
       </w:r>
     </w:p>
     <w:p>
@@ -641,11 +733,218 @@
         <w:rPr>
           <w:lang w:val="en-US"/>
         </w:rPr>
+        <w:lastRenderedPageBreak/>
         <w:t>Get search query related videos</w:t>
       </w:r>
     </w:p>
     <w:p>
       <w:pPr>
+        <w:pStyle w:val="Heading2"/>
+        <w:numPr>
+          <w:ilvl w:val="0"/>
+          <w:numId w:val="1"/>
+        </w:numPr>
+        <w:rPr>
+          <w:lang w:val="en-US"/>
+        </w:rPr>
+      </w:pPr>
+      <w:r>
+        <w:rPr>
+          <w:lang w:val="en-US"/>
+        </w:rPr>
+        <w:t>Messages</w:t>
+      </w:r>
+    </w:p>
+    <w:p>
+      <w:pPr>
+        <w:pStyle w:val="ListParagraph"/>
+        <w:numPr>
+          <w:ilvl w:val="0"/>
+          <w:numId w:val="11"/>
+        </w:numPr>
+        <w:rPr>
+          <w:lang w:val="en-US"/>
+        </w:rPr>
+      </w:pPr>
+      <w:r>
+        <w:rPr>
+          <w:lang w:val="en-US"/>
+        </w:rPr>
+        <w:t>Fan mail</w:t>
+      </w:r>
+    </w:p>
+    <w:p>
+      <w:pPr>
+        <w:pStyle w:val="ListParagraph"/>
+        <w:numPr>
+          <w:ilvl w:val="0"/>
+          <w:numId w:val="11"/>
+        </w:numPr>
+        <w:rPr>
+          <w:lang w:val="en-US"/>
+        </w:rPr>
+      </w:pPr>
+      <w:r>
+        <w:rPr>
+          <w:lang w:val="en-US"/>
+        </w:rPr>
+        <w:t>Submissions</w:t>
+      </w:r>
+    </w:p>
+    <w:p>
+      <w:pPr>
+        <w:pStyle w:val="ListParagraph"/>
+        <w:numPr>
+          <w:ilvl w:val="0"/>
+          <w:numId w:val="11"/>
+        </w:numPr>
+        <w:rPr>
+          <w:lang w:val="en-US"/>
+        </w:rPr>
+      </w:pPr>
+      <w:r>
+        <w:rPr>
+          <w:lang w:val="en-US"/>
+        </w:rPr>
+        <w:t>Asks</w:t>
+      </w:r>
+    </w:p>
+    <w:p>
+      <w:pPr>
+        <w:pStyle w:val="Heading2"/>
+        <w:numPr>
+          <w:ilvl w:val="0"/>
+          <w:numId w:val="1"/>
+        </w:numPr>
+        <w:rPr>
+          <w:lang w:val="en-US"/>
+        </w:rPr>
+      </w:pPr>
+      <w:r>
+        <w:rPr>
+          <w:lang w:val="en-US"/>
+        </w:rPr>
+        <w:t>Activity</w:t>
+      </w:r>
+    </w:p>
+    <w:p>
+      <w:pPr>
+        <w:pStyle w:val="ListParagraph"/>
+        <w:numPr>
+          <w:ilvl w:val="0"/>
+          <w:numId w:val="12"/>
+        </w:numPr>
+        <w:rPr>
+          <w:lang w:val="en-US"/>
+        </w:rPr>
+      </w:pPr>
+      <w:r>
+        <w:rPr>
+          <w:lang w:val="en-US"/>
+        </w:rPr>
+        <w:t>Who reblogged any of my posts?</w:t>
+      </w:r>
+    </w:p>
+    <w:p>
+      <w:pPr>
+        <w:pStyle w:val="ListParagraph"/>
+        <w:numPr>
+          <w:ilvl w:val="0"/>
+          <w:numId w:val="12"/>
+        </w:numPr>
+        <w:rPr>
+          <w:lang w:val="en-US"/>
+        </w:rPr>
+      </w:pPr>
+      <w:r>
+        <w:rPr>
+          <w:lang w:val="en-US"/>
+        </w:rPr>
+        <w:t>Who liked any of my posts?</w:t>
+      </w:r>
+    </w:p>
+    <w:p>
+      <w:pPr>
+        <w:pStyle w:val="ListParagraph"/>
+        <w:numPr>
+          <w:ilvl w:val="0"/>
+          <w:numId w:val="12"/>
+        </w:numPr>
+        <w:rPr>
+          <w:lang w:val="en-US"/>
+        </w:rPr>
+      </w:pPr>
+      <w:r>
+        <w:rPr>
+          <w:lang w:val="en-US"/>
+        </w:rPr>
+        <w:t>Who started following me?</w:t>
+      </w:r>
+    </w:p>
+    <w:p>
+      <w:pPr>
+        <w:pStyle w:val="ListParagraph"/>
+        <w:numPr>
+          <w:ilvl w:val="0"/>
+          <w:numId w:val="12"/>
+        </w:numPr>
+        <w:rPr>
+          <w:lang w:val="en-US"/>
+        </w:rPr>
+      </w:pPr>
+      <w:r>
+        <w:rPr>
+          <w:lang w:val="en-US"/>
+        </w:rPr>
+        <w:t xml:space="preserve">Who sent me </w:t>
+      </w:r>
+      <w:proofErr w:type="spellStart"/>
+      <w:r>
+        <w:rPr>
+          <w:lang w:val="en-US"/>
+        </w:rPr>
+        <w:t>an</w:t>
+      </w:r>
+      <w:proofErr w:type="spellEnd"/>
+      <w:r>
+        <w:rPr>
+          <w:lang w:val="en-US"/>
+        </w:rPr>
+        <w:t xml:space="preserve"> ask?</w:t>
+      </w:r>
+    </w:p>
+    <w:p>
+      <w:pPr>
+        <w:pStyle w:val="ListParagraph"/>
+        <w:numPr>
+          <w:ilvl w:val="0"/>
+          <w:numId w:val="12"/>
+        </w:numPr>
+        <w:rPr>
+          <w:lang w:val="en-US"/>
+        </w:rPr>
+      </w:pPr>
+      <w:r>
+        <w:rPr>
+          <w:lang w:val="en-US"/>
+        </w:rPr>
+        <w:t>Who left a note to my post?</w:t>
+      </w:r>
+    </w:p>
+    <w:p>
+      <w:pPr>
+        <w:pStyle w:val="ListParagraph"/>
+        <w:numPr>
+          <w:ilvl w:val="0"/>
+          <w:numId w:val="12"/>
+        </w:numPr>
+        <w:rPr>
+          <w:lang w:val="en-US"/>
+        </w:rPr>
+      </w:pPr>
+    </w:p>
+    <w:p>
+      <w:pPr>
         <w:rPr>
           <w:lang w:val="en-US"/>
         </w:rPr>
@@ -656,7 +955,6 @@
         <w:pStyle w:val="Heading1"/>
       </w:pPr>
       <w:r>
-        <w:lastRenderedPageBreak/>
         <w:t>Models for each application:</w:t>
       </w:r>
     </w:p>
@@ -713,8 +1011,13 @@
           <w:numId w:val="9"/>
         </w:numPr>
       </w:pPr>
-      <w:r>
-        <w:t>Slugify function</w:t>
+      <w:proofErr w:type="spellStart"/>
+      <w:r>
+        <w:t>Slugify</w:t>
+      </w:r>
+      <w:proofErr w:type="spellEnd"/>
+      <w:r>
+        <w:t xml:space="preserve"> function</w:t>
       </w:r>
     </w:p>
     <w:p>
@@ -823,8 +1126,13 @@
           <w:numId w:val="10"/>
         </w:numPr>
       </w:pPr>
-      <w:r>
-        <w:t>Reblogs -&gt; list of people who reblogged this post</w:t>
+      <w:proofErr w:type="spellStart"/>
+      <w:r>
+        <w:t>Reblogs</w:t>
+      </w:r>
+      <w:proofErr w:type="spellEnd"/>
+      <w:r>
+        <w:t xml:space="preserve"> -&gt; list of people who reblogged this post</w:t>
       </w:r>
     </w:p>
     <w:p>
@@ -965,6 +1273,119 @@
     </w:lvl>
   </w:abstractNum>
   <w:abstractNum w:abstractNumId="1" w15:restartNumberingAfterBreak="0">
+    <w:nsid w:val="29427BC6"/>
+    <w:multiLevelType w:val="hybridMultilevel"/>
+    <w:tmpl w:val="48148AA2"/>
+    <w:lvl w:ilvl="0" w:tplc="40090001">
+      <w:start w:val="1"/>
+      <w:numFmt w:val="bullet"/>
+      <w:lvlText w:val=""/>
+      <w:lvlJc w:val="left"/>
+      <w:pPr>
+        <w:ind w:left="1080" w:hanging="360"/>
+      </w:pPr>
+      <w:rPr>
+        <w:rFonts w:ascii="Symbol" w:hAnsi="Symbol" w:hint="default"/>
+      </w:rPr>
+    </w:lvl>
+    <w:lvl w:ilvl="1" w:tplc="40090003" w:tentative="1">
+      <w:start w:val="1"/>
+      <w:numFmt w:val="bullet"/>
+      <w:lvlText w:val="o"/>
+      <w:lvlJc w:val="left"/>
+      <w:pPr>
+        <w:ind w:left="1800" w:hanging="360"/>
+      </w:pPr>
+      <w:rPr>
+        <w:rFonts w:ascii="Courier New" w:hAnsi="Courier New" w:cs="Courier New" w:hint="default"/>
+      </w:rPr>
+    </w:lvl>
+    <w:lvl w:ilvl="2" w:tplc="40090005" w:tentative="1">
+      <w:start w:val="1"/>
+      <w:numFmt w:val="bullet"/>
+      <w:lvlText w:val=""/>
+      <w:lvlJc w:val="left"/>
+      <w:pPr>
+        <w:ind w:left="2520" w:hanging="360"/>
+      </w:pPr>
+      <w:rPr>
+        <w:rFonts w:ascii="Wingdings" w:hAnsi="Wingdings" w:hint="default"/>
+      </w:rPr>
+    </w:lvl>
+    <w:lvl w:ilvl="3" w:tplc="40090001" w:tentative="1">
+      <w:start w:val="1"/>
+      <w:numFmt w:val="bullet"/>
+      <w:lvlText w:val=""/>
+      <w:lvlJc w:val="left"/>
+      <w:pPr>
+        <w:ind w:left="3240" w:hanging="360"/>
+      </w:pPr>
+      <w:rPr>
+        <w:rFonts w:ascii="Symbol" w:hAnsi="Symbol" w:hint="default"/>
+      </w:rPr>
+    </w:lvl>
+    <w:lvl w:ilvl="4" w:tplc="40090003" w:tentative="1">
+      <w:start w:val="1"/>
+      <w:numFmt w:val="bullet"/>
+      <w:lvlText w:val="o"/>
+      <w:lvlJc w:val="left"/>
+      <w:pPr>
+        <w:ind w:left="3960" w:hanging="360"/>
+      </w:pPr>
+      <w:rPr>
+        <w:rFonts w:ascii="Courier New" w:hAnsi="Courier New" w:cs="Courier New" w:hint="default"/>
+      </w:rPr>
+    </w:lvl>
+    <w:lvl w:ilvl="5" w:tplc="40090005" w:tentative="1">
+      <w:start w:val="1"/>
+      <w:numFmt w:val="bullet"/>
+      <w:lvlText w:val=""/>
+      <w:lvlJc w:val="left"/>
+      <w:pPr>
+        <w:ind w:left="4680" w:hanging="360"/>
+      </w:pPr>
+      <w:rPr>
+        <w:rFonts w:ascii="Wingdings" w:hAnsi="Wingdings" w:hint="default"/>
+      </w:rPr>
+    </w:lvl>
+    <w:lvl w:ilvl="6" w:tplc="40090001" w:tentative="1">
+      <w:start w:val="1"/>
+      <w:numFmt w:val="bullet"/>
+      <w:lvlText w:val=""/>
+      <w:lvlJc w:val="left"/>
+      <w:pPr>
+        <w:ind w:left="5400" w:hanging="360"/>
+      </w:pPr>
+      <w:rPr>
+        <w:rFonts w:ascii="Symbol" w:hAnsi="Symbol" w:hint="default"/>
+      </w:rPr>
+    </w:lvl>
+    <w:lvl w:ilvl="7" w:tplc="40090003" w:tentative="1">
+      <w:start w:val="1"/>
+      <w:numFmt w:val="bullet"/>
+      <w:lvlText w:val="o"/>
+      <w:lvlJc w:val="left"/>
+      <w:pPr>
+        <w:ind w:left="6120" w:hanging="360"/>
+      </w:pPr>
+      <w:rPr>
+        <w:rFonts w:ascii="Courier New" w:hAnsi="Courier New" w:cs="Courier New" w:hint="default"/>
+      </w:rPr>
+    </w:lvl>
+    <w:lvl w:ilvl="8" w:tplc="40090005" w:tentative="1">
+      <w:start w:val="1"/>
+      <w:numFmt w:val="bullet"/>
+      <w:lvlText w:val=""/>
+      <w:lvlJc w:val="left"/>
+      <w:pPr>
+        <w:ind w:left="6840" w:hanging="360"/>
+      </w:pPr>
+      <w:rPr>
+        <w:rFonts w:ascii="Wingdings" w:hAnsi="Wingdings" w:hint="default"/>
+      </w:rPr>
+    </w:lvl>
+  </w:abstractNum>
+  <w:abstractNum w:abstractNumId="2" w15:restartNumberingAfterBreak="0">
     <w:nsid w:val="29C80DF4"/>
     <w:multiLevelType w:val="hybridMultilevel"/>
     <w:tmpl w:val="FDF43746"/>
@@ -1053,7 +1474,7 @@
       </w:pPr>
     </w:lvl>
   </w:abstractNum>
-  <w:abstractNum w:abstractNumId="2" w15:restartNumberingAfterBreak="0">
+  <w:abstractNum w:abstractNumId="3" w15:restartNumberingAfterBreak="0">
     <w:nsid w:val="2CEA527F"/>
     <w:multiLevelType w:val="hybridMultilevel"/>
     <w:tmpl w:val="1116E268"/>
@@ -1166,7 +1587,7 @@
       </w:rPr>
     </w:lvl>
   </w:abstractNum>
-  <w:abstractNum w:abstractNumId="3" w15:restartNumberingAfterBreak="0">
+  <w:abstractNum w:abstractNumId="4" w15:restartNumberingAfterBreak="0">
     <w:nsid w:val="2E570B47"/>
     <w:multiLevelType w:val="hybridMultilevel"/>
     <w:tmpl w:val="AB4AD1E0"/>
@@ -1279,7 +1700,7 @@
       </w:rPr>
     </w:lvl>
   </w:abstractNum>
-  <w:abstractNum w:abstractNumId="4" w15:restartNumberingAfterBreak="0">
+  <w:abstractNum w:abstractNumId="5" w15:restartNumberingAfterBreak="0">
     <w:nsid w:val="2EF647DD"/>
     <w:multiLevelType w:val="hybridMultilevel"/>
     <w:tmpl w:val="7B443E32"/>
@@ -1392,7 +1813,7 @@
       </w:rPr>
     </w:lvl>
   </w:abstractNum>
-  <w:abstractNum w:abstractNumId="5" w15:restartNumberingAfterBreak="0">
+  <w:abstractNum w:abstractNumId="6" w15:restartNumberingAfterBreak="0">
     <w:nsid w:val="3CDF7FC6"/>
     <w:multiLevelType w:val="hybridMultilevel"/>
     <w:tmpl w:val="60ECDAFC"/>
@@ -1505,7 +1926,7 @@
       </w:rPr>
     </w:lvl>
   </w:abstractNum>
-  <w:abstractNum w:abstractNumId="6" w15:restartNumberingAfterBreak="0">
+  <w:abstractNum w:abstractNumId="7" w15:restartNumberingAfterBreak="0">
     <w:nsid w:val="4B703F17"/>
     <w:multiLevelType w:val="hybridMultilevel"/>
     <w:tmpl w:val="0FEE85B8"/>
@@ -1618,7 +2039,7 @@
       </w:rPr>
     </w:lvl>
   </w:abstractNum>
-  <w:abstractNum w:abstractNumId="7" w15:restartNumberingAfterBreak="0">
+  <w:abstractNum w:abstractNumId="8" w15:restartNumberingAfterBreak="0">
     <w:nsid w:val="50B57CFD"/>
     <w:multiLevelType w:val="hybridMultilevel"/>
     <w:tmpl w:val="6DC0EE9E"/>
@@ -1731,7 +2152,7 @@
       </w:rPr>
     </w:lvl>
   </w:abstractNum>
-  <w:abstractNum w:abstractNumId="8" w15:restartNumberingAfterBreak="0">
+  <w:abstractNum w:abstractNumId="9" w15:restartNumberingAfterBreak="0">
     <w:nsid w:val="5199309A"/>
     <w:multiLevelType w:val="hybridMultilevel"/>
     <w:tmpl w:val="6B1EF1C6"/>
@@ -1844,7 +2265,7 @@
       </w:rPr>
     </w:lvl>
   </w:abstractNum>
-  <w:abstractNum w:abstractNumId="9" w15:restartNumberingAfterBreak="0">
+  <w:abstractNum w:abstractNumId="10" w15:restartNumberingAfterBreak="0">
     <w:nsid w:val="6ED41D7B"/>
     <w:multiLevelType w:val="hybridMultilevel"/>
     <w:tmpl w:val="416C55CC"/>
@@ -1957,35 +2378,154 @@
       </w:rPr>
     </w:lvl>
   </w:abstractNum>
+  <w:abstractNum w:abstractNumId="11" w15:restartNumberingAfterBreak="0">
+    <w:nsid w:val="7E926BCC"/>
+    <w:multiLevelType w:val="hybridMultilevel"/>
+    <w:tmpl w:val="7656346C"/>
+    <w:lvl w:ilvl="0" w:tplc="40090001">
+      <w:start w:val="1"/>
+      <w:numFmt w:val="bullet"/>
+      <w:lvlText w:val=""/>
+      <w:lvlJc w:val="left"/>
+      <w:pPr>
+        <w:ind w:left="1080" w:hanging="360"/>
+      </w:pPr>
+      <w:rPr>
+        <w:rFonts w:ascii="Symbol" w:hAnsi="Symbol" w:hint="default"/>
+      </w:rPr>
+    </w:lvl>
+    <w:lvl w:ilvl="1" w:tplc="40090003" w:tentative="1">
+      <w:start w:val="1"/>
+      <w:numFmt w:val="bullet"/>
+      <w:lvlText w:val="o"/>
+      <w:lvlJc w:val="left"/>
+      <w:pPr>
+        <w:ind w:left="1800" w:hanging="360"/>
+      </w:pPr>
+      <w:rPr>
+        <w:rFonts w:ascii="Courier New" w:hAnsi="Courier New" w:cs="Courier New" w:hint="default"/>
+      </w:rPr>
+    </w:lvl>
+    <w:lvl w:ilvl="2" w:tplc="40090005" w:tentative="1">
+      <w:start w:val="1"/>
+      <w:numFmt w:val="bullet"/>
+      <w:lvlText w:val=""/>
+      <w:lvlJc w:val="left"/>
+      <w:pPr>
+        <w:ind w:left="2520" w:hanging="360"/>
+      </w:pPr>
+      <w:rPr>
+        <w:rFonts w:ascii="Wingdings" w:hAnsi="Wingdings" w:hint="default"/>
+      </w:rPr>
+    </w:lvl>
+    <w:lvl w:ilvl="3" w:tplc="40090001" w:tentative="1">
+      <w:start w:val="1"/>
+      <w:numFmt w:val="bullet"/>
+      <w:lvlText w:val=""/>
+      <w:lvlJc w:val="left"/>
+      <w:pPr>
+        <w:ind w:left="3240" w:hanging="360"/>
+      </w:pPr>
+      <w:rPr>
+        <w:rFonts w:ascii="Symbol" w:hAnsi="Symbol" w:hint="default"/>
+      </w:rPr>
+    </w:lvl>
+    <w:lvl w:ilvl="4" w:tplc="40090003" w:tentative="1">
+      <w:start w:val="1"/>
+      <w:numFmt w:val="bullet"/>
+      <w:lvlText w:val="o"/>
+      <w:lvlJc w:val="left"/>
+      <w:pPr>
+        <w:ind w:left="3960" w:hanging="360"/>
+      </w:pPr>
+      <w:rPr>
+        <w:rFonts w:ascii="Courier New" w:hAnsi="Courier New" w:cs="Courier New" w:hint="default"/>
+      </w:rPr>
+    </w:lvl>
+    <w:lvl w:ilvl="5" w:tplc="40090005" w:tentative="1">
+      <w:start w:val="1"/>
+      <w:numFmt w:val="bullet"/>
+      <w:lvlText w:val=""/>
+      <w:lvlJc w:val="left"/>
+      <w:pPr>
+        <w:ind w:left="4680" w:hanging="360"/>
+      </w:pPr>
+      <w:rPr>
+        <w:rFonts w:ascii="Wingdings" w:hAnsi="Wingdings" w:hint="default"/>
+      </w:rPr>
+    </w:lvl>
+    <w:lvl w:ilvl="6" w:tplc="40090001" w:tentative="1">
+      <w:start w:val="1"/>
+      <w:numFmt w:val="bullet"/>
+      <w:lvlText w:val=""/>
+      <w:lvlJc w:val="left"/>
+      <w:pPr>
+        <w:ind w:left="5400" w:hanging="360"/>
+      </w:pPr>
+      <w:rPr>
+        <w:rFonts w:ascii="Symbol" w:hAnsi="Symbol" w:hint="default"/>
+      </w:rPr>
+    </w:lvl>
+    <w:lvl w:ilvl="7" w:tplc="40090003" w:tentative="1">
+      <w:start w:val="1"/>
+      <w:numFmt w:val="bullet"/>
+      <w:lvlText w:val="o"/>
+      <w:lvlJc w:val="left"/>
+      <w:pPr>
+        <w:ind w:left="6120" w:hanging="360"/>
+      </w:pPr>
+      <w:rPr>
+        <w:rFonts w:ascii="Courier New" w:hAnsi="Courier New" w:cs="Courier New" w:hint="default"/>
+      </w:rPr>
+    </w:lvl>
+    <w:lvl w:ilvl="8" w:tplc="40090005" w:tentative="1">
+      <w:start w:val="1"/>
+      <w:numFmt w:val="bullet"/>
+      <w:lvlText w:val=""/>
+      <w:lvlJc w:val="left"/>
+      <w:pPr>
+        <w:ind w:left="6840" w:hanging="360"/>
+      </w:pPr>
+      <w:rPr>
+        <w:rFonts w:ascii="Wingdings" w:hAnsi="Wingdings" w:hint="default"/>
+      </w:rPr>
+    </w:lvl>
+  </w:abstractNum>
   <w:num w:numId="1">
-    <w:abstractNumId w:val="1"/>
+    <w:abstractNumId w:val="2"/>
   </w:num>
   <w:num w:numId="2">
-    <w:abstractNumId w:val="5"/>
+    <w:abstractNumId w:val="6"/>
   </w:num>
   <w:num w:numId="3">
-    <w:abstractNumId w:val="2"/>
+    <w:abstractNumId w:val="3"/>
   </w:num>
   <w:num w:numId="4">
-    <w:abstractNumId w:val="8"/>
+    <w:abstractNumId w:val="9"/>
   </w:num>
   <w:num w:numId="5">
-    <w:abstractNumId w:val="6"/>
+    <w:abstractNumId w:val="7"/>
   </w:num>
   <w:num w:numId="6">
-    <w:abstractNumId w:val="7"/>
+    <w:abstractNumId w:val="8"/>
   </w:num>
   <w:num w:numId="7">
     <w:abstractNumId w:val="0"/>
   </w:num>
   <w:num w:numId="8">
+    <w:abstractNumId w:val="5"/>
+  </w:num>
+  <w:num w:numId="9">
     <w:abstractNumId w:val="4"/>
   </w:num>
-  <w:num w:numId="9">
-    <w:abstractNumId w:val="3"/>
+  <w:num w:numId="10">
+    <w:abstractNumId w:val="10"/>
   </w:num>
-  <w:num w:numId="10">
-    <w:abstractNumId w:val="9"/>
+  <w:num w:numId="11">
+    <w:abstractNumId w:val="1"/>
+  </w:num>
+  <w:num w:numId="12">
+    <w:abstractNumId w:val="11"/>
   </w:num>
 </w:numbering>
 </file>

</xml_diff>

<commit_message>
1.added account features, namely:   a. login   b. logout   c. create new account 2. added a new super user(admin) 3. added media functionality 4. added login-logout templates to be used
To be done:
figuring out how to actually save the model, as it is not being saved 
after signing up and logging in
creating extended user model with profile picture, description
</commit_message>
<xml_diff>
--- a/Requirment analysis.docx
+++ b/Requirment analysis.docx
@@ -202,6 +202,24 @@
     </w:p>
     <w:p>
       <w:pPr>
+        <w:pStyle w:val="ListParagraph"/>
+        <w:numPr>
+          <w:ilvl w:val="0"/>
+          <w:numId w:val="4"/>
+        </w:numPr>
+        <w:rPr>
+          <w:lang w:val="en-US"/>
+        </w:rPr>
+      </w:pPr>
+      <w:r>
+        <w:rPr>
+          <w:lang w:val="en-US"/>
+        </w:rPr>
+        <w:t>Create new account</w:t>
+      </w:r>
+    </w:p>
+    <w:p>
+      <w:pPr>
         <w:pStyle w:val="Heading2"/>
         <w:numPr>
           <w:ilvl w:val="0"/>
@@ -623,21 +641,7 @@
         <w:rPr>
           <w:lang w:val="en-US"/>
         </w:rPr>
-        <w:t xml:space="preserve">Filter </w:t>
-      </w:r>
-      <w:proofErr w:type="gramStart"/>
-      <w:r>
-        <w:rPr>
-          <w:lang w:val="en-US"/>
-        </w:rPr>
-        <w:t>tags( don’t</w:t>
-      </w:r>
-      <w:proofErr w:type="gramEnd"/>
-      <w:r>
-        <w:rPr>
-          <w:lang w:val="en-US"/>
-        </w:rPr>
-        <w:t xml:space="preserve"> show posts tagged with certain tags)</w:t>
+        <w:t>Filter tags( don’t show posts tagged with certain tags)</w:t>
       </w:r>
     </w:p>
     <w:p>
@@ -715,6 +719,7 @@
         <w:rPr>
           <w:lang w:val="en-US"/>
         </w:rPr>
+        <w:lastRenderedPageBreak/>
         <w:t>Get search query related images</w:t>
       </w:r>
     </w:p>
@@ -733,7 +738,6 @@
         <w:rPr>
           <w:lang w:val="en-US"/>
         </w:rPr>
-        <w:lastRenderedPageBreak/>
         <w:t>Get search query related videos</w:t>
       </w:r>
     </w:p>
@@ -896,21 +900,7 @@
         <w:rPr>
           <w:lang w:val="en-US"/>
         </w:rPr>
-        <w:t xml:space="preserve">Who sent me </w:t>
-      </w:r>
-      <w:proofErr w:type="spellStart"/>
-      <w:r>
-        <w:rPr>
-          <w:lang w:val="en-US"/>
-        </w:rPr>
-        <w:t>an</w:t>
-      </w:r>
-      <w:proofErr w:type="spellEnd"/>
-      <w:r>
-        <w:rPr>
-          <w:lang w:val="en-US"/>
-        </w:rPr>
-        <w:t xml:space="preserve"> ask?</w:t>
+        <w:t>Who sent me an ask?</w:t>
       </w:r>
     </w:p>
     <w:p>
@@ -1011,13 +1001,8 @@
           <w:numId w:val="9"/>
         </w:numPr>
       </w:pPr>
-      <w:proofErr w:type="spellStart"/>
-      <w:r>
-        <w:t>Slugify</w:t>
-      </w:r>
-      <w:proofErr w:type="spellEnd"/>
-      <w:r>
-        <w:t xml:space="preserve"> function</w:t>
+      <w:r>
+        <w:t>Slugify function</w:t>
       </w:r>
     </w:p>
     <w:p>
@@ -1126,13 +1111,8 @@
           <w:numId w:val="10"/>
         </w:numPr>
       </w:pPr>
-      <w:proofErr w:type="spellStart"/>
-      <w:r>
-        <w:t>Reblogs</w:t>
-      </w:r>
-      <w:proofErr w:type="spellEnd"/>
-      <w:r>
-        <w:t xml:space="preserve"> -&gt; list of people who reblogged this post</w:t>
+      <w:r>
+        <w:t>Reblogs -&gt; list of people who reblogged this post</w:t>
       </w:r>
     </w:p>
     <w:p>

</xml_diff>